<commit_message>
Se agregó el objetivo al documento
</commit_message>
<xml_diff>
--- a/Doc_AdminDisco.docx
+++ b/Doc_AdminDisco.docx
@@ -357,29 +357,7 @@
           <w:szCs w:val="26"/>
           <w:lang w:val="es-MX"/>
         </w:rPr>
-        <w:t>PROGRAMA: “</w:t>
-      </w:r>
-      <w:r>
-        <w:rPr>
-          <w:rFonts w:ascii="Arial" w:hAnsi="Arial"/>
-          <w:i/>
-          <w:iCs/>
-          <w:sz w:val="26"/>
-          <w:szCs w:val="26"/>
-          <w:lang w:val="es-MX"/>
-        </w:rPr>
-        <w:t>ADMINISTRACIÓN DE ARCHIVOS Y PLANIFICACIÓN DE DISCO</w:t>
-      </w:r>
-      <w:r>
-        <w:rPr>
-          <w:rFonts w:ascii="Arial" w:hAnsi="Arial"/>
-          <w:i/>
-          <w:iCs/>
-          <w:sz w:val="26"/>
-          <w:szCs w:val="26"/>
-          <w:lang w:val="es-MX"/>
-        </w:rPr>
-        <w:t>”</w:t>
+        <w:t>PROGRAMA: “ADMINISTRACIÓN DE ARCHIVOS Y PLANIFICACIÓN DE DISCO”</w:t>
       </w:r>
     </w:p>
     <w:p>
@@ -1032,25 +1010,310 @@
         </w:rPr>
       </w:pPr>
       <w:r>
+        <w:rPr>
+          <w:rFonts w:ascii="Arial" w:hAnsi="Arial"/>
+          <w:b/>
+          <w:bCs/>
+          <w:sz w:val="28"/>
+          <w:szCs w:val="28"/>
+          <w:lang w:val="es-MX"/>
+        </w:rPr>
+      </w:r>
+    </w:p>
+    <w:p>
+      <w:pPr>
+        <w:pStyle w:val="Normal"/>
+        <w:jc w:val="center"/>
         <w:rPr/>
-      </w:r>
-    </w:p>
-    <w:p>
-      <w:pPr>
-        <w:pStyle w:val="Normal"/>
-        <w:jc w:val="center"/>
+      </w:pPr>
+      <w:r>
+        <w:rPr>
+          <w:rFonts w:ascii="Arial" w:hAnsi="Arial"/>
+          <w:b/>
+          <w:bCs/>
+          <w:sz w:val="28"/>
+          <w:szCs w:val="28"/>
+          <w:lang w:val="es-MX"/>
+        </w:rPr>
+        <w:t>OBJETIVO</w:t>
+      </w:r>
+    </w:p>
+    <w:p>
+      <w:pPr>
+        <w:pStyle w:val="Normal"/>
+        <w:jc w:val="center"/>
+        <w:rPr>
+          <w:rFonts w:ascii="Arial" w:hAnsi="Arial"/>
+          <w:b/>
+          <w:b/>
+          <w:bCs/>
+          <w:sz w:val="28"/>
+          <w:szCs w:val="28"/>
+          <w:lang w:val="es-MX"/>
+        </w:rPr>
+      </w:pPr>
+      <w:r>
         <w:rPr/>
-      </w:pPr>
-      <w:r>
-        <w:rPr>
-          <w:rFonts w:ascii="Arial" w:hAnsi="Arial"/>
-          <w:b/>
-          <w:bCs/>
-          <w:sz w:val="28"/>
-          <w:szCs w:val="28"/>
-          <w:lang w:val="es-MX"/>
-        </w:rPr>
-        <w:t>OBJETIVO</w:t>
+      </w:r>
+    </w:p>
+    <w:p>
+      <w:pPr>
+        <w:pStyle w:val="Normal"/>
+        <w:jc w:val="both"/>
+        <w:rPr>
+          <w:b w:val="false"/>
+          <w:b w:val="false"/>
+          <w:bCs w:val="false"/>
+        </w:rPr>
+      </w:pPr>
+      <w:r>
+        <w:rPr>
+          <w:rFonts w:ascii="Arial" w:hAnsi="Arial"/>
+          <w:b w:val="false"/>
+          <w:bCs w:val="false"/>
+          <w:sz w:val="28"/>
+          <w:szCs w:val="28"/>
+          <w:lang w:val="es-MX"/>
+        </w:rPr>
+        <w:t xml:space="preserve">El presente programa tiene el fin de mostrar el seguimiento de una simulación de  la administración de un disco, así como su planificación. Se aplicarán los conocimientos vistos en clase como son la técnica de asignación de espacio  por encadenamiento de bloques y se planificará por la técnica de planificación de disco es primero el de menor tiempo de búsqueda. </w:t>
+      </w:r>
+    </w:p>
+    <w:p>
+      <w:pPr>
+        <w:pStyle w:val="Normal"/>
+        <w:jc w:val="both"/>
+        <w:rPr>
+          <w:rFonts w:ascii="Arial" w:hAnsi="Arial"/>
+          <w:sz w:val="28"/>
+          <w:szCs w:val="28"/>
+          <w:lang w:val="es-MX"/>
+        </w:rPr>
+      </w:pPr>
+      <w:r>
+        <w:rPr>
+          <w:b w:val="false"/>
+          <w:bCs w:val="false"/>
+        </w:rPr>
+      </w:r>
+    </w:p>
+    <w:p>
+      <w:pPr>
+        <w:pStyle w:val="Normal"/>
+        <w:jc w:val="both"/>
+        <w:rPr>
+          <w:rFonts w:ascii="Arial" w:hAnsi="Arial"/>
+          <w:sz w:val="28"/>
+          <w:szCs w:val="28"/>
+          <w:lang w:val="es-MX"/>
+        </w:rPr>
+      </w:pPr>
+      <w:r>
+        <w:rPr>
+          <w:b w:val="false"/>
+          <w:bCs w:val="false"/>
+        </w:rPr>
+      </w:r>
+    </w:p>
+    <w:p>
+      <w:pPr>
+        <w:pStyle w:val="Normal"/>
+        <w:jc w:val="both"/>
+        <w:rPr>
+          <w:rFonts w:ascii="Arial" w:hAnsi="Arial"/>
+          <w:sz w:val="28"/>
+          <w:szCs w:val="28"/>
+          <w:lang w:val="es-MX"/>
+        </w:rPr>
+      </w:pPr>
+      <w:r>
+        <w:rPr>
+          <w:b w:val="false"/>
+          <w:bCs w:val="false"/>
+        </w:rPr>
+      </w:r>
+    </w:p>
+    <w:p>
+      <w:pPr>
+        <w:pStyle w:val="Normal"/>
+        <w:jc w:val="both"/>
+        <w:rPr>
+          <w:rFonts w:ascii="Arial" w:hAnsi="Arial"/>
+          <w:sz w:val="28"/>
+          <w:szCs w:val="28"/>
+          <w:lang w:val="es-MX"/>
+        </w:rPr>
+      </w:pPr>
+      <w:r>
+        <w:rPr>
+          <w:b w:val="false"/>
+          <w:bCs w:val="false"/>
+        </w:rPr>
+      </w:r>
+    </w:p>
+    <w:p>
+      <w:pPr>
+        <w:pStyle w:val="Normal"/>
+        <w:jc w:val="both"/>
+        <w:rPr>
+          <w:rFonts w:ascii="Arial" w:hAnsi="Arial"/>
+          <w:sz w:val="28"/>
+          <w:szCs w:val="28"/>
+          <w:lang w:val="es-MX"/>
+        </w:rPr>
+      </w:pPr>
+      <w:r>
+        <w:rPr>
+          <w:b w:val="false"/>
+          <w:bCs w:val="false"/>
+        </w:rPr>
+      </w:r>
+    </w:p>
+    <w:p>
+      <w:pPr>
+        <w:pStyle w:val="Normal"/>
+        <w:jc w:val="both"/>
+        <w:rPr>
+          <w:rFonts w:ascii="Arial" w:hAnsi="Arial"/>
+          <w:sz w:val="28"/>
+          <w:szCs w:val="28"/>
+          <w:lang w:val="es-MX"/>
+        </w:rPr>
+      </w:pPr>
+      <w:r>
+        <w:rPr>
+          <w:b w:val="false"/>
+          <w:bCs w:val="false"/>
+        </w:rPr>
+      </w:r>
+    </w:p>
+    <w:p>
+      <w:pPr>
+        <w:pStyle w:val="Normal"/>
+        <w:jc w:val="both"/>
+        <w:rPr>
+          <w:rFonts w:ascii="Arial" w:hAnsi="Arial"/>
+          <w:sz w:val="28"/>
+          <w:szCs w:val="28"/>
+          <w:lang w:val="es-MX"/>
+        </w:rPr>
+      </w:pPr>
+      <w:r>
+        <w:rPr>
+          <w:b w:val="false"/>
+          <w:bCs w:val="false"/>
+        </w:rPr>
+      </w:r>
+    </w:p>
+    <w:p>
+      <w:pPr>
+        <w:pStyle w:val="Normal"/>
+        <w:jc w:val="both"/>
+        <w:rPr>
+          <w:rFonts w:ascii="Arial" w:hAnsi="Arial"/>
+          <w:sz w:val="28"/>
+          <w:szCs w:val="28"/>
+          <w:lang w:val="es-MX"/>
+        </w:rPr>
+      </w:pPr>
+      <w:r>
+        <w:rPr>
+          <w:b w:val="false"/>
+          <w:bCs w:val="false"/>
+        </w:rPr>
+      </w:r>
+    </w:p>
+    <w:p>
+      <w:pPr>
+        <w:pStyle w:val="Normal"/>
+        <w:jc w:val="both"/>
+        <w:rPr>
+          <w:rFonts w:ascii="Arial" w:hAnsi="Arial"/>
+          <w:sz w:val="28"/>
+          <w:szCs w:val="28"/>
+          <w:lang w:val="es-MX"/>
+        </w:rPr>
+      </w:pPr>
+      <w:r>
+        <w:rPr>
+          <w:b w:val="false"/>
+          <w:bCs w:val="false"/>
+        </w:rPr>
+      </w:r>
+    </w:p>
+    <w:p>
+      <w:pPr>
+        <w:pStyle w:val="Normal"/>
+        <w:jc w:val="both"/>
+        <w:rPr>
+          <w:rFonts w:ascii="Arial" w:hAnsi="Arial"/>
+          <w:sz w:val="28"/>
+          <w:szCs w:val="28"/>
+          <w:lang w:val="es-MX"/>
+        </w:rPr>
+      </w:pPr>
+      <w:r>
+        <w:rPr>
+          <w:b w:val="false"/>
+          <w:bCs w:val="false"/>
+        </w:rPr>
+      </w:r>
+    </w:p>
+    <w:p>
+      <w:pPr>
+        <w:pStyle w:val="Normal"/>
+        <w:jc w:val="both"/>
+        <w:rPr>
+          <w:b w:val="false"/>
+          <w:b w:val="false"/>
+          <w:bCs w:val="false"/>
+        </w:rPr>
+      </w:pPr>
+      <w:r>
+        <w:rPr>
+          <w:rFonts w:ascii="Arial" w:hAnsi="Arial"/>
+          <w:b w:val="false"/>
+          <w:bCs w:val="false"/>
+          <w:sz w:val="28"/>
+          <w:szCs w:val="28"/>
+          <w:lang w:val="es-MX"/>
+        </w:rPr>
+        <w:t>Conclusiones:</w:t>
+      </w:r>
+    </w:p>
+    <w:p>
+      <w:pPr>
+        <w:pStyle w:val="Normal"/>
+        <w:jc w:val="both"/>
+        <w:rPr>
+          <w:rFonts w:ascii="Arial" w:hAnsi="Arial"/>
+          <w:sz w:val="28"/>
+          <w:szCs w:val="28"/>
+          <w:lang w:val="es-MX"/>
+        </w:rPr>
+      </w:pPr>
+      <w:r>
+        <w:rPr>
+          <w:b w:val="false"/>
+          <w:bCs w:val="false"/>
+        </w:rPr>
+      </w:r>
+    </w:p>
+    <w:p>
+      <w:pPr>
+        <w:pStyle w:val="Normal"/>
+        <w:jc w:val="both"/>
+        <w:rPr>
+          <w:rFonts w:ascii="Arial" w:hAnsi="Arial"/>
+          <w:sz w:val="28"/>
+          <w:szCs w:val="28"/>
+          <w:lang w:val="es-MX"/>
+        </w:rPr>
+      </w:pPr>
+      <w:r>
+        <w:rPr>
+          <w:b w:val="false"/>
+          <w:bCs w:val="false"/>
+        </w:rPr>
       </w:r>
     </w:p>
     <w:sectPr>

</xml_diff>

<commit_message>
Programa terminado, faltan conclusión en documento y solución
</commit_message>
<xml_diff>
--- a/Doc_AdminDisco.docx
+++ b/Doc_AdminDisco.docx
@@ -1053,7 +1053,14 @@
         </w:rPr>
       </w:pPr>
       <w:r>
-        <w:rPr/>
+        <w:rPr>
+          <w:rFonts w:ascii="Arial" w:hAnsi="Arial"/>
+          <w:b/>
+          <w:bCs/>
+          <w:sz w:val="28"/>
+          <w:szCs w:val="28"/>
+          <w:lang w:val="es-MX"/>
+        </w:rPr>
       </w:r>
     </w:p>
     <w:p>
@@ -1091,27 +1098,802 @@
       </w:pPr>
       <w:r>
         <w:rPr>
+          <w:rFonts w:ascii="Arial" w:hAnsi="Arial"/>
+          <w:sz w:val="28"/>
+          <w:szCs w:val="28"/>
+          <w:lang w:val="es-MX"/>
+        </w:rPr>
+      </w:r>
+    </w:p>
+    <w:p>
+      <w:pPr>
+        <w:pStyle w:val="Normal"/>
+        <w:jc w:val="both"/>
+        <w:rPr>
+          <w:rFonts w:ascii="Arial" w:hAnsi="Arial"/>
+          <w:sz w:val="28"/>
+          <w:szCs w:val="28"/>
+          <w:lang w:val="es-MX"/>
+        </w:rPr>
+      </w:pPr>
+      <w:r>
+        <w:rPr>
+          <w:rFonts w:ascii="Arial" w:hAnsi="Arial"/>
+          <w:sz w:val="28"/>
+          <w:szCs w:val="28"/>
+          <w:lang w:val="es-MX"/>
+        </w:rPr>
+      </w:r>
+    </w:p>
+    <w:p>
+      <w:pPr>
+        <w:pStyle w:val="Normal"/>
+        <w:jc w:val="both"/>
+        <w:rPr>
+          <w:rFonts w:ascii="Arial" w:hAnsi="Arial"/>
+          <w:sz w:val="28"/>
+          <w:szCs w:val="28"/>
+          <w:lang w:val="es-MX"/>
+        </w:rPr>
+      </w:pPr>
+      <w:r>
+        <w:rPr>
+          <w:rFonts w:ascii="Arial" w:hAnsi="Arial"/>
+          <w:sz w:val="28"/>
+          <w:szCs w:val="28"/>
+          <w:lang w:val="es-MX"/>
+        </w:rPr>
+      </w:r>
+    </w:p>
+    <w:p>
+      <w:pPr>
+        <w:pStyle w:val="Normal"/>
+        <w:jc w:val="both"/>
+        <w:rPr>
+          <w:rFonts w:ascii="Arial" w:hAnsi="Arial"/>
+          <w:sz w:val="28"/>
+          <w:szCs w:val="28"/>
+          <w:lang w:val="es-MX"/>
+        </w:rPr>
+      </w:pPr>
+      <w:r>
+        <w:rPr>
+          <w:rFonts w:ascii="Arial" w:hAnsi="Arial"/>
+          <w:sz w:val="28"/>
+          <w:szCs w:val="28"/>
+          <w:lang w:val="es-MX"/>
+        </w:rPr>
+      </w:r>
+    </w:p>
+    <w:p>
+      <w:pPr>
+        <w:pStyle w:val="Normal"/>
+        <w:jc w:val="both"/>
+        <w:rPr>
+          <w:rFonts w:ascii="Arial" w:hAnsi="Arial"/>
+          <w:sz w:val="28"/>
+          <w:szCs w:val="28"/>
+          <w:lang w:val="es-MX"/>
+        </w:rPr>
+      </w:pPr>
+      <w:r>
+        <w:rPr>
+          <w:rFonts w:ascii="Arial" w:hAnsi="Arial"/>
+          <w:sz w:val="28"/>
+          <w:szCs w:val="28"/>
+          <w:lang w:val="es-MX"/>
+        </w:rPr>
+      </w:r>
+    </w:p>
+    <w:p>
+      <w:pPr>
+        <w:pStyle w:val="Normal"/>
+        <w:jc w:val="both"/>
+        <w:rPr>
+          <w:rFonts w:ascii="Arial" w:hAnsi="Arial"/>
+          <w:sz w:val="28"/>
+          <w:szCs w:val="28"/>
+          <w:lang w:val="es-MX"/>
+        </w:rPr>
+      </w:pPr>
+      <w:r>
+        <w:rPr>
+          <w:rFonts w:ascii="Arial" w:hAnsi="Arial"/>
+          <w:sz w:val="28"/>
+          <w:szCs w:val="28"/>
+          <w:lang w:val="es-MX"/>
+        </w:rPr>
+      </w:r>
+    </w:p>
+    <w:p>
+      <w:pPr>
+        <w:pStyle w:val="Normal"/>
+        <w:jc w:val="both"/>
+        <w:rPr>
+          <w:rFonts w:ascii="Arial" w:hAnsi="Arial"/>
+          <w:sz w:val="28"/>
+          <w:szCs w:val="28"/>
+          <w:lang w:val="es-MX"/>
+        </w:rPr>
+      </w:pPr>
+      <w:r>
+        <w:rPr>
+          <w:rFonts w:ascii="Arial" w:hAnsi="Arial"/>
+          <w:sz w:val="28"/>
+          <w:szCs w:val="28"/>
+          <w:lang w:val="es-MX"/>
+        </w:rPr>
+      </w:r>
+    </w:p>
+    <w:p>
+      <w:pPr>
+        <w:pStyle w:val="Normal"/>
+        <w:jc w:val="both"/>
+        <w:rPr>
+          <w:rFonts w:ascii="Arial" w:hAnsi="Arial"/>
+          <w:sz w:val="28"/>
+          <w:szCs w:val="28"/>
+          <w:lang w:val="es-MX"/>
+        </w:rPr>
+      </w:pPr>
+      <w:r>
+        <w:rPr>
+          <w:rFonts w:ascii="Arial" w:hAnsi="Arial"/>
+          <w:sz w:val="28"/>
+          <w:szCs w:val="28"/>
+          <w:lang w:val="es-MX"/>
+        </w:rPr>
+      </w:r>
+    </w:p>
+    <w:p>
+      <w:pPr>
+        <w:pStyle w:val="Normal"/>
+        <w:jc w:val="center"/>
+        <w:rPr/>
+      </w:pPr>
+      <w:r>
+        <w:rPr>
+          <w:rFonts w:ascii="Arial" w:hAnsi="Arial"/>
+          <w:b/>
+          <w:bCs/>
+          <w:i w:val="false"/>
+          <w:iCs w:val="false"/>
+          <w:sz w:val="28"/>
+          <w:szCs w:val="28"/>
+          <w:lang w:val="es-MX"/>
+        </w:rPr>
+        <w:t>¿CÓMO PUEDO CREAR EL EJECUTABLE Y EJECUTAR EL PROGRAMA?</w:t>
+      </w:r>
+    </w:p>
+    <w:p>
+      <w:pPr>
+        <w:pStyle w:val="Normal"/>
+        <w:rPr>
+          <w:rFonts w:ascii="Arial" w:hAnsi="Arial"/>
+          <w:i w:val="false"/>
+          <w:i w:val="false"/>
+          <w:iCs w:val="false"/>
+          <w:sz w:val="28"/>
+          <w:szCs w:val="28"/>
+          <w:lang w:val="es-MX"/>
+        </w:rPr>
+      </w:pPr>
+      <w:r>
+        <w:rPr>
+          <w:rFonts w:ascii="Arial" w:hAnsi="Arial"/>
+          <w:i w:val="false"/>
+          <w:iCs w:val="false"/>
+          <w:sz w:val="28"/>
+          <w:szCs w:val="28"/>
+          <w:lang w:val="es-MX"/>
+        </w:rPr>
+      </w:r>
+    </w:p>
+    <w:p>
+      <w:pPr>
+        <w:pStyle w:val="Normal"/>
+        <w:jc w:val="both"/>
+        <w:rPr/>
+      </w:pPr>
+      <w:r>
+        <w:rPr>
+          <w:rFonts w:ascii="Arial" w:hAnsi="Arial"/>
+          <w:sz w:val="28"/>
+          <w:szCs w:val="28"/>
+          <w:lang w:val="es-MX"/>
+        </w:rPr>
+        <w:t xml:space="preserve">Para crear el ejecutable, desde nuestra terminal </w:t>
+      </w:r>
+      <w:r>
+        <w:rPr>
+          <w:rFonts w:ascii="Arial" w:hAnsi="Arial"/>
+          <w:sz w:val="28"/>
+          <w:szCs w:val="28"/>
+          <w:lang w:val="es-MX"/>
+        </w:rPr>
+        <w:t>utilizaremos</w:t>
+      </w:r>
+      <w:r>
+        <w:rPr>
+          <w:rFonts w:ascii="Arial" w:hAnsi="Arial"/>
+          <w:sz w:val="28"/>
+          <w:szCs w:val="28"/>
+          <w:lang w:val="es-MX"/>
+        </w:rPr>
+        <w:t xml:space="preserve"> el compilador gcc, ejecutando los comandos de la siguiente forma:</w:t>
+      </w:r>
+    </w:p>
+    <w:p>
+      <w:pPr>
+        <w:pStyle w:val="Normal"/>
+        <w:rPr>
+          <w:rFonts w:ascii="Arial" w:hAnsi="Arial"/>
+          <w:sz w:val="28"/>
+          <w:szCs w:val="28"/>
+          <w:lang w:val="es-MX"/>
+        </w:rPr>
+      </w:pPr>
+      <w:r>
+        <w:rPr>
+          <w:rFonts w:ascii="Arial" w:hAnsi="Arial"/>
+          <w:sz w:val="28"/>
+          <w:szCs w:val="28"/>
+          <w:lang w:val="es-MX"/>
+        </w:rPr>
+      </w:r>
+    </w:p>
+    <w:p>
+      <w:pPr>
+        <w:pStyle w:val="Normal"/>
+        <w:jc w:val="center"/>
+        <w:rPr/>
+      </w:pPr>
+      <w:hyperlink r:id="rId4">
+        <w:r>
+          <w:rPr>
+            <w:rStyle w:val="InternetLink"/>
+            <w:rFonts w:ascii="Arial" w:hAnsi="Arial"/>
+            <w:b/>
+            <w:bCs/>
+            <w:i/>
+            <w:iCs/>
+            <w:color w:val="0000FF"/>
+            <w:sz w:val="28"/>
+            <w:szCs w:val="28"/>
+            <w:lang w:val="es-MX"/>
+          </w:rPr>
+          <w:t>kubos@</w:t>
+        </w:r>
+      </w:hyperlink>
+      <w:r>
+        <w:rPr>
+          <w:rStyle w:val="InternetLink"/>
+          <w:rFonts w:ascii="Arial" w:hAnsi="Arial"/>
+          <w:b/>
+          <w:bCs/>
+          <w:i/>
+          <w:iCs/>
+          <w:color w:val="0000FF"/>
+          <w:sz w:val="28"/>
+          <w:szCs w:val="28"/>
+          <w:lang w:val="es-MX"/>
+        </w:rPr>
+        <w:t>kubos</w:t>
+      </w:r>
+      <w:r>
+        <w:rPr>
+          <w:rFonts w:ascii="Arial" w:hAnsi="Arial"/>
+          <w:b/>
+          <w:bCs/>
+          <w:i/>
+          <w:iCs/>
+          <w:color w:val="0000FF"/>
+          <w:sz w:val="28"/>
+          <w:szCs w:val="28"/>
+          <w:lang w:val="es-MX"/>
+        </w:rPr>
+        <w:t xml:space="preserve">$ gcc main.c -o main </w:t>
+      </w:r>
+      <w:r>
+        <w:rPr>
+          <w:rFonts w:ascii="Arial" w:hAnsi="Arial"/>
+          <w:b/>
+          <w:bCs/>
+          <w:i/>
+          <w:iCs/>
+          <w:color w:val="0000FF"/>
+          <w:sz w:val="28"/>
+          <w:szCs w:val="28"/>
+          <w:lang w:val="es-MX"/>
+        </w:rPr>
+        <w:t>-std=c99</w:t>
+      </w:r>
+    </w:p>
+    <w:p>
+      <w:pPr>
+        <w:pStyle w:val="Normal"/>
+        <w:rPr>
+          <w:rFonts w:ascii="Arial" w:hAnsi="Arial"/>
+          <w:b/>
+          <w:b/>
+          <w:bCs/>
+          <w:i/>
+          <w:i/>
+          <w:iCs/>
+          <w:sz w:val="28"/>
+          <w:szCs w:val="28"/>
+          <w:lang w:val="es-MX"/>
+        </w:rPr>
+      </w:pPr>
+      <w:r>
+        <w:rPr>
+          <w:rFonts w:ascii="Arial" w:hAnsi="Arial"/>
+          <w:b/>
+          <w:bCs/>
+          <w:i/>
+          <w:iCs/>
+          <w:sz w:val="28"/>
+          <w:szCs w:val="28"/>
+          <w:lang w:val="es-MX"/>
+        </w:rPr>
+      </w:r>
+    </w:p>
+    <w:p>
+      <w:pPr>
+        <w:pStyle w:val="Normal"/>
+        <w:rPr>
+          <w:rFonts w:ascii="Arial" w:hAnsi="Arial"/>
+          <w:b/>
+          <w:b/>
+          <w:bCs/>
+          <w:i/>
+          <w:i/>
+          <w:iCs/>
+          <w:sz w:val="28"/>
+          <w:szCs w:val="28"/>
+          <w:lang w:val="es-MX"/>
+        </w:rPr>
+      </w:pPr>
+      <w:r>
+        <w:rPr>
+          <w:rFonts w:ascii="Arial" w:hAnsi="Arial"/>
+          <w:b/>
+          <w:bCs/>
+          <w:i/>
+          <w:iCs/>
+          <w:sz w:val="28"/>
+          <w:szCs w:val="28"/>
+          <w:lang w:val="es-MX"/>
+        </w:rPr>
+        <w:drawing>
+          <wp:anchor behindDoc="0" distT="0" distB="0" distL="0" distR="0" simplePos="0" locked="0" layoutInCell="1" allowOverlap="1" relativeHeight="4">
+            <wp:simplePos x="0" y="0"/>
+            <wp:positionH relativeFrom="column">
+              <wp:posOffset>11430</wp:posOffset>
+            </wp:positionH>
+            <wp:positionV relativeFrom="paragraph">
+              <wp:posOffset>14605</wp:posOffset>
+            </wp:positionV>
+            <wp:extent cx="6231890" cy="598170"/>
+            <wp:effectExtent l="0" t="0" r="0" b="0"/>
+            <wp:wrapSquare wrapText="largest"/>
+            <wp:docPr id="3" name="Image3" descr=""/>
+            <wp:cNvGraphicFramePr>
+              <a:graphicFrameLocks xmlns:a="http://schemas.openxmlformats.org/drawingml/2006/main" noChangeAspect="1"/>
+            </wp:cNvGraphicFramePr>
+            <a:graphic xmlns:a="http://schemas.openxmlformats.org/drawingml/2006/main">
+              <a:graphicData uri="http://schemas.openxmlformats.org/drawingml/2006/picture">
+                <pic:pic xmlns:pic="http://schemas.openxmlformats.org/drawingml/2006/picture">
+                  <pic:nvPicPr>
+                    <pic:cNvPr id="3" name="Image3" descr=""/>
+                    <pic:cNvPicPr>
+                      <a:picLocks noChangeAspect="1" noChangeArrowheads="1"/>
+                    </pic:cNvPicPr>
+                  </pic:nvPicPr>
+                  <pic:blipFill>
+                    <a:blip r:embed="rId5"/>
+                    <a:srcRect l="0" t="4247" r="23512" b="82455"/>
+                    <a:stretch>
+                      <a:fillRect/>
+                    </a:stretch>
+                  </pic:blipFill>
+                  <pic:spPr bwMode="auto">
+                    <a:xfrm>
+                      <a:off x="0" y="0"/>
+                      <a:ext cx="6231890" cy="598170"/>
+                    </a:xfrm>
+                    <a:prstGeom prst="rect">
+                      <a:avLst/>
+                    </a:prstGeom>
+                  </pic:spPr>
+                </pic:pic>
+              </a:graphicData>
+            </a:graphic>
+          </wp:anchor>
+        </w:drawing>
+      </w:r>
+    </w:p>
+    <w:p>
+      <w:pPr>
+        <w:pStyle w:val="Normal"/>
+        <w:jc w:val="both"/>
+        <w:rPr/>
+      </w:pPr>
+      <w:r>
+        <w:rPr>
+          <w:rFonts w:ascii="Arial" w:hAnsi="Arial"/>
+          <w:sz w:val="28"/>
+          <w:szCs w:val="28"/>
+          <w:lang w:val="es-MX"/>
+        </w:rPr>
+        <w:t>Lo que hará este comando es generarnos un ejecutable llamado “</w:t>
+      </w:r>
+      <w:r>
+        <w:rPr>
+          <w:rFonts w:ascii="Arial" w:hAnsi="Arial"/>
+          <w:b/>
+          <w:bCs/>
+          <w:i/>
+          <w:iCs/>
+          <w:sz w:val="28"/>
+          <w:szCs w:val="28"/>
+          <w:lang w:val="es-MX"/>
+        </w:rPr>
+        <w:t>main</w:t>
+      </w:r>
+      <w:r>
+        <w:rPr>
+          <w:rFonts w:ascii="Arial" w:hAnsi="Arial"/>
+          <w:i/>
+          <w:iCs/>
+          <w:sz w:val="28"/>
+          <w:szCs w:val="28"/>
+          <w:lang w:val="es-MX"/>
+        </w:rPr>
+        <w:t xml:space="preserve">”. </w:t>
+      </w:r>
+      <w:r>
+        <w:rPr>
+          <w:rFonts w:ascii="Arial" w:hAnsi="Arial"/>
+          <w:i w:val="false"/>
+          <w:iCs w:val="false"/>
+          <w:sz w:val="28"/>
+          <w:szCs w:val="28"/>
+          <w:lang w:val="es-MX"/>
+        </w:rPr>
+        <w:t xml:space="preserve">La bandera </w:t>
+      </w:r>
+      <w:r>
+        <w:rPr>
+          <w:rFonts w:ascii="Arial" w:hAnsi="Arial"/>
+          <w:b/>
+          <w:bCs/>
+          <w:i/>
+          <w:iCs/>
+          <w:sz w:val="28"/>
+          <w:szCs w:val="28"/>
+          <w:lang w:val="es-MX"/>
+        </w:rPr>
+        <w:t xml:space="preserve">-std=c99 </w:t>
+      </w:r>
+      <w:r>
+        <w:rPr>
+          <w:rFonts w:ascii="Arial" w:hAnsi="Arial"/>
           <w:b w:val="false"/>
           <w:bCs w:val="false"/>
-        </w:rPr>
-      </w:r>
-    </w:p>
-    <w:p>
-      <w:pPr>
-        <w:pStyle w:val="Normal"/>
-        <w:jc w:val="both"/>
-        <w:rPr>
-          <w:rFonts w:ascii="Arial" w:hAnsi="Arial"/>
-          <w:sz w:val="28"/>
-          <w:szCs w:val="28"/>
-          <w:lang w:val="es-MX"/>
-        </w:rPr>
-      </w:pPr>
-      <w:r>
-        <w:rPr>
+          <w:i w:val="false"/>
+          <w:iCs w:val="false"/>
+          <w:sz w:val="28"/>
+          <w:szCs w:val="28"/>
+          <w:lang w:val="es-MX"/>
+        </w:rPr>
+        <w:t xml:space="preserve">es para que no mande </w:t>
+      </w:r>
+      <w:r>
+        <w:rPr>
+          <w:rFonts w:ascii="Arial" w:hAnsi="Arial"/>
+          <w:b/>
+          <w:bCs/>
+          <w:i/>
+          <w:iCs/>
+          <w:sz w:val="28"/>
+          <w:szCs w:val="28"/>
+          <w:lang w:val="es-MX"/>
+        </w:rPr>
+        <w:t xml:space="preserve">warnings </w:t>
+      </w:r>
+      <w:r>
+        <w:rPr>
+          <w:rFonts w:ascii="Arial" w:hAnsi="Arial"/>
           <w:b w:val="false"/>
           <w:bCs w:val="false"/>
-        </w:rPr>
+          <w:i w:val="false"/>
+          <w:iCs w:val="false"/>
+          <w:sz w:val="28"/>
+          <w:szCs w:val="28"/>
+          <w:lang w:val="es-MX"/>
+        </w:rPr>
+        <w:t>a la hora de compilar debido a que utilizamos caracteres especiales en las impresiones en panatalla, solo selecciona la version del compilador. No afecta al funcionamiento del programa.</w:t>
+      </w:r>
+    </w:p>
+    <w:p>
+      <w:pPr>
+        <w:pStyle w:val="Normal"/>
+        <w:rPr>
+          <w:i/>
+          <w:i/>
+          <w:iCs/>
+          <w:lang w:val="es-MX"/>
+        </w:rPr>
+      </w:pPr>
+      <w:r>
+        <w:rPr>
+          <w:i/>
+          <w:iCs/>
+          <w:lang w:val="es-MX"/>
+        </w:rPr>
+        <w:drawing>
+          <wp:anchor behindDoc="0" distT="0" distB="0" distL="0" distR="0" simplePos="0" locked="0" layoutInCell="1" allowOverlap="1" relativeHeight="5">
+            <wp:simplePos x="0" y="0"/>
+            <wp:positionH relativeFrom="column">
+              <wp:posOffset>11430</wp:posOffset>
+            </wp:positionH>
+            <wp:positionV relativeFrom="paragraph">
+              <wp:posOffset>98425</wp:posOffset>
+            </wp:positionV>
+            <wp:extent cx="6231890" cy="722630"/>
+            <wp:effectExtent l="0" t="0" r="0" b="0"/>
+            <wp:wrapSquare wrapText="largest"/>
+            <wp:docPr id="4" name="Image4" descr=""/>
+            <wp:cNvGraphicFramePr>
+              <a:graphicFrameLocks xmlns:a="http://schemas.openxmlformats.org/drawingml/2006/main" noChangeAspect="1"/>
+            </wp:cNvGraphicFramePr>
+            <a:graphic xmlns:a="http://schemas.openxmlformats.org/drawingml/2006/main">
+              <a:graphicData uri="http://schemas.openxmlformats.org/drawingml/2006/picture">
+                <pic:pic xmlns:pic="http://schemas.openxmlformats.org/drawingml/2006/picture">
+                  <pic:nvPicPr>
+                    <pic:cNvPr id="4" name="Image4" descr=""/>
+                    <pic:cNvPicPr>
+                      <a:picLocks noChangeAspect="1" noChangeArrowheads="1"/>
+                    </pic:cNvPicPr>
+                  </pic:nvPicPr>
+                  <pic:blipFill>
+                    <a:blip r:embed="rId6"/>
+                    <a:srcRect l="0" t="4247" r="23512" b="79689"/>
+                    <a:stretch>
+                      <a:fillRect/>
+                    </a:stretch>
+                  </pic:blipFill>
+                  <pic:spPr bwMode="auto">
+                    <a:xfrm>
+                      <a:off x="0" y="0"/>
+                      <a:ext cx="6231890" cy="722630"/>
+                    </a:xfrm>
+                    <a:prstGeom prst="rect">
+                      <a:avLst/>
+                    </a:prstGeom>
+                  </pic:spPr>
+                </pic:pic>
+              </a:graphicData>
+            </a:graphic>
+          </wp:anchor>
+        </w:drawing>
+      </w:r>
+    </w:p>
+    <w:p>
+      <w:pPr>
+        <w:pStyle w:val="Normal"/>
+        <w:rPr/>
+      </w:pPr>
+      <w:r>
+        <w:rPr>
+          <w:rFonts w:ascii="Arial" w:hAnsi="Arial"/>
+          <w:i/>
+          <w:iCs/>
+          <w:sz w:val="28"/>
+          <w:szCs w:val="28"/>
+          <w:lang w:val="es-MX"/>
+        </w:rPr>
+        <w:t>Para correrlo, ejecutamos el comando:</w:t>
+      </w:r>
+    </w:p>
+    <w:p>
+      <w:pPr>
+        <w:pStyle w:val="Normal"/>
+        <w:rPr>
+          <w:i/>
+          <w:i/>
+          <w:iCs/>
+          <w:lang w:val="es-MX"/>
+        </w:rPr>
+      </w:pPr>
+      <w:r>
+        <w:rPr>
+          <w:i/>
+          <w:iCs/>
+          <w:lang w:val="es-MX"/>
+        </w:rPr>
+      </w:r>
+    </w:p>
+    <w:p>
+      <w:pPr>
+        <w:pStyle w:val="Normal"/>
+        <w:jc w:val="center"/>
+        <w:rPr/>
+      </w:pPr>
+      <w:hyperlink r:id="rId7">
+        <w:r>
+          <w:rPr>
+            <w:rStyle w:val="InternetLink"/>
+            <w:rFonts w:ascii="Arial" w:hAnsi="Arial"/>
+            <w:b/>
+            <w:bCs/>
+            <w:i/>
+            <w:iCs/>
+            <w:color w:val="0000FF"/>
+            <w:sz w:val="28"/>
+            <w:szCs w:val="28"/>
+            <w:lang w:val="es-MX"/>
+          </w:rPr>
+          <w:t>kubos@</w:t>
+        </w:r>
+      </w:hyperlink>
+      <w:r>
+        <w:rPr>
+          <w:rFonts w:ascii="Arial" w:hAnsi="Arial"/>
+          <w:b/>
+          <w:bCs/>
+          <w:i/>
+          <w:iCs/>
+          <w:color w:val="0000FF"/>
+          <w:sz w:val="28"/>
+          <w:szCs w:val="28"/>
+          <w:lang w:val="es-MX"/>
+        </w:rPr>
+        <w:t>$ ./main</w:t>
+      </w:r>
+    </w:p>
+    <w:p>
+      <w:pPr>
+        <w:pStyle w:val="Normal"/>
+        <w:rPr>
+          <w:i/>
+          <w:i/>
+          <w:iCs/>
+          <w:lang w:val="es-MX"/>
+        </w:rPr>
+      </w:pPr>
+      <w:r>
+        <w:rPr>
+          <w:i/>
+          <w:iCs/>
+          <w:lang w:val="es-MX"/>
+        </w:rPr>
+      </w:r>
+    </w:p>
+    <w:p>
+      <w:pPr>
+        <w:pStyle w:val="Normal"/>
+        <w:rPr>
+          <w:i/>
+          <w:i/>
+          <w:iCs/>
+          <w:lang w:val="es-MX"/>
+        </w:rPr>
+      </w:pPr>
+      <w:r>
+        <w:rPr>
+          <w:i/>
+          <w:iCs/>
+          <w:lang w:val="es-MX"/>
+        </w:rPr>
+      </w:r>
+    </w:p>
+    <w:p>
+      <w:pPr>
+        <w:pStyle w:val="Normal"/>
+        <w:rPr>
+          <w:i/>
+          <w:i/>
+          <w:iCs/>
+          <w:lang w:val="es-MX"/>
+        </w:rPr>
+      </w:pPr>
+      <w:r>
+        <w:rPr>
+          <w:i/>
+          <w:iCs/>
+          <w:lang w:val="es-MX"/>
+        </w:rPr>
+      </w:r>
+    </w:p>
+    <w:p>
+      <w:pPr>
+        <w:pStyle w:val="Normal"/>
+        <w:rPr/>
+      </w:pPr>
+      <w:r>
+        <w:rPr>
+          <w:rFonts w:ascii="Arial" w:hAnsi="Arial"/>
+          <w:sz w:val="28"/>
+          <w:szCs w:val="28"/>
+          <w:lang w:val="es-MX"/>
+        </w:rPr>
+        <w:t>Y tendremos en ejecución el programa:</w:t>
+      </w:r>
+    </w:p>
+    <w:p>
+      <w:pPr>
+        <w:pStyle w:val="Normal"/>
+        <w:rPr>
+          <w:rFonts w:ascii="Arial" w:hAnsi="Arial"/>
+          <w:sz w:val="28"/>
+          <w:szCs w:val="28"/>
+          <w:lang w:val="es-MX"/>
+        </w:rPr>
+      </w:pPr>
+      <w:r>
+        <w:rPr/>
+      </w:r>
+    </w:p>
+    <w:p>
+      <w:pPr>
+        <w:pStyle w:val="Normal"/>
+        <w:rPr>
+          <w:rFonts w:ascii="Arial" w:hAnsi="Arial"/>
+          <w:sz w:val="28"/>
+          <w:szCs w:val="28"/>
+          <w:lang w:val="es-MX"/>
+        </w:rPr>
+      </w:pPr>
+      <w:r>
+        <w:rPr/>
+        <w:drawing>
+          <wp:anchor behindDoc="0" distT="0" distB="0" distL="0" distR="0" simplePos="0" locked="0" layoutInCell="1" allowOverlap="1" relativeHeight="6">
+            <wp:simplePos x="0" y="0"/>
+            <wp:positionH relativeFrom="column">
+              <wp:posOffset>11430</wp:posOffset>
+            </wp:positionH>
+            <wp:positionV relativeFrom="paragraph">
+              <wp:posOffset>14605</wp:posOffset>
+            </wp:positionV>
+            <wp:extent cx="6231890" cy="4244975"/>
+            <wp:effectExtent l="0" t="0" r="0" b="0"/>
+            <wp:wrapSquare wrapText="largest"/>
+            <wp:docPr id="5" name="Image5" descr=""/>
+            <wp:cNvGraphicFramePr>
+              <a:graphicFrameLocks xmlns:a="http://schemas.openxmlformats.org/drawingml/2006/main" noChangeAspect="1"/>
+            </wp:cNvGraphicFramePr>
+            <a:graphic xmlns:a="http://schemas.openxmlformats.org/drawingml/2006/main">
+              <a:graphicData uri="http://schemas.openxmlformats.org/drawingml/2006/picture">
+                <pic:pic xmlns:pic="http://schemas.openxmlformats.org/drawingml/2006/picture">
+                  <pic:nvPicPr>
+                    <pic:cNvPr id="5" name="Image5" descr=""/>
+                    <pic:cNvPicPr>
+                      <a:picLocks noChangeAspect="1" noChangeArrowheads="1"/>
+                    </pic:cNvPicPr>
+                  </pic:nvPicPr>
+                  <pic:blipFill>
+                    <a:blip r:embed="rId8"/>
+                    <a:srcRect l="0" t="4247" r="23512" b="1373"/>
+                    <a:stretch>
+                      <a:fillRect/>
+                    </a:stretch>
+                  </pic:blipFill>
+                  <pic:spPr bwMode="auto">
+                    <a:xfrm>
+                      <a:off x="0" y="0"/>
+                      <a:ext cx="6231890" cy="4244975"/>
+                    </a:xfrm>
+                    <a:prstGeom prst="rect">
+                      <a:avLst/>
+                    </a:prstGeom>
+                  </pic:spPr>
+                </pic:pic>
+              </a:graphicData>
+            </a:graphic>
+          </wp:anchor>
+        </w:drawing>
       </w:r>
     </w:p>
     <w:p>
@@ -1127,9 +1909,49 @@
       </w:pPr>
       <w:r>
         <w:rPr>
+          <w:rFonts w:ascii="Arial" w:hAnsi="Arial"/>
+          <w:sz w:val="28"/>
+          <w:szCs w:val="28"/>
+          <w:lang w:val="es-MX"/>
+        </w:rPr>
+      </w:r>
+    </w:p>
+    <w:p>
+      <w:pPr>
+        <w:pStyle w:val="Normal"/>
+        <w:jc w:val="both"/>
+        <w:rPr>
+          <w:rFonts w:ascii="Arial" w:hAnsi="Arial"/>
+          <w:sz w:val="28"/>
+          <w:szCs w:val="28"/>
+          <w:lang w:val="es-MX"/>
+        </w:rPr>
+      </w:pPr>
+      <w:r>
+        <w:rPr>
+          <w:rFonts w:ascii="Arial" w:hAnsi="Arial"/>
+          <w:sz w:val="28"/>
+          <w:szCs w:val="28"/>
+          <w:lang w:val="es-MX"/>
+        </w:rPr>
+      </w:r>
+    </w:p>
+    <w:p>
+      <w:pPr>
+        <w:pStyle w:val="Normal"/>
+        <w:jc w:val="both"/>
+        <w:rPr/>
+      </w:pPr>
+      <w:r>
+        <w:rPr>
+          <w:rFonts w:ascii="Arial" w:hAnsi="Arial"/>
           <w:b w:val="false"/>
           <w:bCs w:val="false"/>
-        </w:rPr>
+          <w:sz w:val="28"/>
+          <w:szCs w:val="28"/>
+          <w:lang w:val="es-MX"/>
+        </w:rPr>
+        <w:t>Conclusiones:</w:t>
       </w:r>
     </w:p>
     <w:p>
@@ -1138,135 +1960,23 @@
         <w:jc w:val="both"/>
         <w:rPr>
           <w:rFonts w:ascii="Arial" w:hAnsi="Arial"/>
-          <w:sz w:val="28"/>
-          <w:szCs w:val="28"/>
-          <w:lang w:val="es-MX"/>
-        </w:rPr>
-      </w:pPr>
-      <w:r>
-        <w:rPr>
-          <w:b w:val="false"/>
-          <w:bCs w:val="false"/>
-        </w:rPr>
-      </w:r>
-    </w:p>
-    <w:p>
-      <w:pPr>
-        <w:pStyle w:val="Normal"/>
-        <w:jc w:val="both"/>
-        <w:rPr>
-          <w:rFonts w:ascii="Arial" w:hAnsi="Arial"/>
-          <w:sz w:val="28"/>
-          <w:szCs w:val="28"/>
-          <w:lang w:val="es-MX"/>
-        </w:rPr>
-      </w:pPr>
-      <w:r>
-        <w:rPr>
-          <w:b w:val="false"/>
-          <w:bCs w:val="false"/>
-        </w:rPr>
-      </w:r>
-    </w:p>
-    <w:p>
-      <w:pPr>
-        <w:pStyle w:val="Normal"/>
-        <w:jc w:val="both"/>
-        <w:rPr>
-          <w:rFonts w:ascii="Arial" w:hAnsi="Arial"/>
-          <w:sz w:val="28"/>
-          <w:szCs w:val="28"/>
-          <w:lang w:val="es-MX"/>
-        </w:rPr>
-      </w:pPr>
-      <w:r>
-        <w:rPr>
-          <w:b w:val="false"/>
-          <w:bCs w:val="false"/>
-        </w:rPr>
-      </w:r>
-    </w:p>
-    <w:p>
-      <w:pPr>
-        <w:pStyle w:val="Normal"/>
-        <w:jc w:val="both"/>
-        <w:rPr>
-          <w:rFonts w:ascii="Arial" w:hAnsi="Arial"/>
-          <w:sz w:val="28"/>
-          <w:szCs w:val="28"/>
-          <w:lang w:val="es-MX"/>
-        </w:rPr>
-      </w:pPr>
-      <w:r>
-        <w:rPr>
-          <w:b w:val="false"/>
-          <w:bCs w:val="false"/>
-        </w:rPr>
-      </w:r>
-    </w:p>
-    <w:p>
-      <w:pPr>
-        <w:pStyle w:val="Normal"/>
-        <w:jc w:val="both"/>
-        <w:rPr>
-          <w:rFonts w:ascii="Arial" w:hAnsi="Arial"/>
-          <w:sz w:val="28"/>
-          <w:szCs w:val="28"/>
-          <w:lang w:val="es-MX"/>
-        </w:rPr>
-      </w:pPr>
-      <w:r>
-        <w:rPr>
-          <w:b w:val="false"/>
-          <w:bCs w:val="false"/>
-        </w:rPr>
-      </w:r>
-    </w:p>
-    <w:p>
-      <w:pPr>
-        <w:pStyle w:val="Normal"/>
-        <w:jc w:val="both"/>
-        <w:rPr>
-          <w:rFonts w:ascii="Arial" w:hAnsi="Arial"/>
-          <w:sz w:val="28"/>
-          <w:szCs w:val="28"/>
-          <w:lang w:val="es-MX"/>
-        </w:rPr>
-      </w:pPr>
-      <w:r>
-        <w:rPr>
-          <w:b w:val="false"/>
-          <w:bCs w:val="false"/>
-        </w:rPr>
-      </w:r>
-    </w:p>
-    <w:p>
-      <w:pPr>
-        <w:pStyle w:val="Normal"/>
-        <w:jc w:val="both"/>
-        <w:rPr>
-          <w:rFonts w:ascii="Arial" w:hAnsi="Arial"/>
-          <w:sz w:val="28"/>
-          <w:szCs w:val="28"/>
-          <w:lang w:val="es-MX"/>
-        </w:rPr>
-      </w:pPr>
-      <w:r>
-        <w:rPr>
-          <w:b w:val="false"/>
-          <w:bCs w:val="false"/>
-        </w:rPr>
-      </w:r>
-    </w:p>
-    <w:p>
-      <w:pPr>
-        <w:pStyle w:val="Normal"/>
-        <w:jc w:val="both"/>
-        <w:rPr>
           <w:b w:val="false"/>
           <w:b w:val="false"/>
           <w:bCs w:val="false"/>
-        </w:rPr>
+          <w:sz w:val="28"/>
+          <w:szCs w:val="28"/>
+          <w:lang w:val="es-MX"/>
+        </w:rPr>
+      </w:pPr>
+      <w:r>
+        <w:rPr/>
+      </w:r>
+    </w:p>
+    <w:p>
+      <w:pPr>
+        <w:pStyle w:val="Normal"/>
+        <w:jc w:val="both"/>
+        <w:rPr/>
       </w:pPr>
       <w:r>
         <w:rPr>
@@ -1277,43 +1987,25 @@
           <w:szCs w:val="28"/>
           <w:lang w:val="es-MX"/>
         </w:rPr>
-        <w:t>Conclusiones:</w:t>
+        <w:t>Durante la realización del programa pudimos darnos cuenta de la utilidad de la administración y planificación de cualquier sistema, en este caso fue el de un disco, el objetivo se cumplió satisfactoriamente. Además se pudo observar claramente que para poder realizar un programa de este tipo es primordial entender la teoría vista en clase así como los ejercicios realizados en la misma.</w:t>
       </w:r>
     </w:p>
     <w:p>
       <w:pPr>
         <w:pStyle w:val="Normal"/>
         <w:jc w:val="both"/>
-        <w:rPr>
-          <w:rFonts w:ascii="Arial" w:hAnsi="Arial"/>
-          <w:sz w:val="28"/>
-          <w:szCs w:val="28"/>
-          <w:lang w:val="es-MX"/>
-        </w:rPr>
-      </w:pPr>
-      <w:r>
-        <w:rPr>
+        <w:rPr/>
+      </w:pPr>
+      <w:r>
+        <w:rPr>
+          <w:rFonts w:ascii="Arial" w:hAnsi="Arial"/>
           <w:b w:val="false"/>
           <w:bCs w:val="false"/>
-        </w:rPr>
-      </w:r>
-    </w:p>
-    <w:p>
-      <w:pPr>
-        <w:pStyle w:val="Normal"/>
-        <w:jc w:val="both"/>
-        <w:rPr>
-          <w:rFonts w:ascii="Arial" w:hAnsi="Arial"/>
-          <w:sz w:val="28"/>
-          <w:szCs w:val="28"/>
-          <w:lang w:val="es-MX"/>
-        </w:rPr>
-      </w:pPr>
-      <w:r>
-        <w:rPr>
-          <w:b w:val="false"/>
-          <w:bCs w:val="false"/>
-        </w:rPr>
+          <w:sz w:val="28"/>
+          <w:szCs w:val="28"/>
+          <w:lang w:val="es-MX"/>
+        </w:rPr>
+        <w:t>Finalmente es impresionante poder ver la simulación de lo que realmente hace el disco dentro de nuestras computadoras.</w:t>
       </w:r>
     </w:p>
     <w:sectPr>

</xml_diff>